<commit_message>
Se agrego diagrama de Gantt (terminado)
</commit_message>
<xml_diff>
--- a/ActaDeConsitucionDelProyecto.docx
+++ b/ActaDeConsitucionDelProyecto.docx
@@ -33,7 +33,7 @@
                     </pic:cNvPicPr>
                   </pic:nvPicPr>
                   <pic:blipFill>
-                    <a:blip r:embed="rId10">
+                    <a:blip r:embed="rId11">
                       <a:extLst>
                         <a:ext uri="{28A0092B-C50C-407E-A947-70E740481C1C}">
                           <a14:useLocalDpi xmlns:a14="http://schemas.microsoft.com/office/drawing/2010/main" val="0"/>
@@ -523,7 +523,7 @@
                 <w:noProof/>
               </w:rPr>
               <w:drawing>
-                <wp:anchor distT="0" distB="0" distL="114300" distR="114300" simplePos="0" relativeHeight="251658752" behindDoc="0" locked="0" layoutInCell="1" allowOverlap="1" wp14:anchorId="13388044" wp14:editId="4D1B6513">
+                <wp:anchor distT="0" distB="0" distL="114300" distR="114300" simplePos="0" relativeHeight="251658247" behindDoc="0" locked="0" layoutInCell="1" allowOverlap="1" wp14:anchorId="13388044" wp14:editId="4D1B6513">
                   <wp:simplePos x="0" y="0"/>
                   <wp:positionH relativeFrom="column">
                     <wp:posOffset>505460</wp:posOffset>
@@ -546,7 +546,7 @@
                           <pic:cNvPicPr/>
                         </pic:nvPicPr>
                         <pic:blipFill>
-                          <a:blip r:embed="rId11" cstate="print">
+                          <a:blip r:embed="rId12" cstate="print">
                             <a:extLst>
                               <a:ext uri="{28A0092B-C50C-407E-A947-70E740481C1C}">
                                 <a14:useLocalDpi xmlns:a14="http://schemas.microsoft.com/office/drawing/2010/main" val="0"/>
@@ -1065,18 +1065,71 @@
                 <w:sz w:val="28"/>
                 <w:szCs w:val="28"/>
               </w:rPr>
-              <w:t xml:space="preserve"> de Gestión para Consultorio Médico es revolucionar la administración del consultorio, con el objetivo de enriquecer la experiencia tanto para el personal médico como para los pacientes. </w:t>
-            </w:r>
-            <w:bookmarkStart w:id="0" w:name="_Int_vE5pdizR"/>
-            <w:r>
-              <w:rPr>
-                <w:rFonts w:ascii="Times New Roman" w:hAnsi="Times New Roman" w:cs="Times New Roman"/>
-                <w:sz w:val="28"/>
-                <w:szCs w:val="28"/>
-              </w:rPr>
-              <w:t>La implementación de un sistema de software completo y seguro tiene como meta principal incrementar la eficacia en las operaciones, perfeccionar la atención al paciente, garantizar el cumplimiento normativo y disminuir errores, todo ello con la finalidad de ofrecer una atención médica de alta calidad y confiabilidad.</w:t>
-            </w:r>
-            <w:bookmarkEnd w:id="0"/>
+              <w:t xml:space="preserve"> de Gestión para Consultorio Médico es revolucionar la administración del consultorio, con el objetivo de enriquecer la experiencia tanto para el personal médico como para los pacientes. La implementación de un sistema de software completo y seguro tiene como meta principal incrementar la eficacia en las operaciones, perfeccionar la atención al paciente, garantizar el cumplimiento normativo y disminuir errores, todo ello con la finalidad de ofrecer una atención médica de alta calidad y confiabilidad</w:t>
+            </w:r>
+          </w:p>
+          <w:p>
+            <w:pPr>
+              <w:rPr>
+                <w:rFonts w:ascii="Times New Roman" w:hAnsi="Times New Roman" w:cs="Times New Roman"/>
+                <w:sz w:val="28"/>
+                <w:szCs w:val="28"/>
+              </w:rPr>
+            </w:pPr>
+          </w:p>
+          <w:p>
+            <w:pPr>
+              <w:rPr>
+                <w:rFonts w:ascii="Times New Roman" w:hAnsi="Times New Roman" w:cs="Times New Roman"/>
+                <w:sz w:val="28"/>
+                <w:szCs w:val="28"/>
+              </w:rPr>
+            </w:pPr>
+          </w:p>
+          <w:p>
+            <w:pPr>
+              <w:rPr>
+                <w:rFonts w:ascii="Times New Roman" w:hAnsi="Times New Roman" w:cs="Times New Roman"/>
+                <w:sz w:val="28"/>
+                <w:szCs w:val="28"/>
+              </w:rPr>
+            </w:pPr>
+          </w:p>
+          <w:p>
+            <w:pPr>
+              <w:rPr>
+                <w:rFonts w:ascii="Times New Roman" w:hAnsi="Times New Roman" w:cs="Times New Roman"/>
+                <w:sz w:val="28"/>
+                <w:szCs w:val="28"/>
+              </w:rPr>
+            </w:pPr>
+          </w:p>
+          <w:p>
+            <w:pPr>
+              <w:rPr>
+                <w:rFonts w:ascii="Times New Roman" w:hAnsi="Times New Roman" w:cs="Times New Roman"/>
+                <w:sz w:val="28"/>
+                <w:szCs w:val="28"/>
+              </w:rPr>
+            </w:pPr>
+          </w:p>
+          <w:p>
+            <w:pPr>
+              <w:rPr>
+                <w:rFonts w:ascii="Times New Roman" w:hAnsi="Times New Roman" w:cs="Times New Roman"/>
+                <w:sz w:val="28"/>
+                <w:szCs w:val="28"/>
+              </w:rPr>
+            </w:pPr>
+          </w:p>
+          <w:p>
+            <w:pPr>
+              <w:rPr>
+                <w:rFonts w:ascii="Times New Roman" w:hAnsi="Times New Roman" w:cs="Times New Roman"/>
+                <w:sz w:val="28"/>
+                <w:szCs w:val="28"/>
+              </w:rPr>
+            </w:pPr>
           </w:p>
         </w:tc>
       </w:tr>
@@ -4606,36 +4659,6 @@
               </w:rPr>
             </w:pPr>
           </w:p>
-          <w:p>
-            <w:pPr>
-              <w:spacing w:before="100" w:beforeAutospacing="1" w:after="100" w:afterAutospacing="1"/>
-              <w:divId w:val="2033919349"/>
-              <w:rPr>
-                <w:rFonts w:ascii="Times New Roman" w:eastAsiaTheme="minorEastAsia" w:hAnsi="Times New Roman" w:cs="Times New Roman"/>
-                <w:color w:val="000000" w:themeColor="text1"/>
-                <w:kern w:val="0"/>
-                <w:sz w:val="28"/>
-                <w:szCs w:val="28"/>
-                <w:lang w:eastAsia="es-MX"/>
-                <w14:ligatures w14:val="none"/>
-              </w:rPr>
-            </w:pPr>
-          </w:p>
-          <w:p>
-            <w:pPr>
-              <w:spacing w:before="100" w:beforeAutospacing="1" w:after="100" w:afterAutospacing="1"/>
-              <w:divId w:val="2033919349"/>
-              <w:rPr>
-                <w:rFonts w:ascii="Times New Roman" w:eastAsiaTheme="minorEastAsia" w:hAnsi="Times New Roman" w:cs="Times New Roman"/>
-                <w:color w:val="000000" w:themeColor="text1"/>
-                <w:kern w:val="0"/>
-                <w:sz w:val="28"/>
-                <w:szCs w:val="28"/>
-                <w:lang w:eastAsia="es-MX"/>
-                <w14:ligatures w14:val="none"/>
-              </w:rPr>
-            </w:pPr>
-          </w:p>
         </w:tc>
       </w:tr>
       <w:tr>
@@ -5143,7 +5166,6 @@
                 <w:lang w:eastAsia="es-MX"/>
                 <w14:ligatures w14:val="none"/>
               </w:rPr>
-              <w:lastRenderedPageBreak/>
               <w:t>Pruebas incompletas:</w:t>
             </w:r>
             <w:r>
@@ -5189,6 +5211,7 @@
                 <w:lang w:eastAsia="es-MX"/>
                 <w14:ligatures w14:val="none"/>
               </w:rPr>
+              <w:lastRenderedPageBreak/>
               <w:t>Falta de pruebas de integración:</w:t>
             </w:r>
             <w:r>
@@ -5685,33 +5708,6 @@
           </w:p>
           <w:p>
             <w:pPr>
-              <w:shd w:val="clear" w:color="auto" w:fill="FFFFFF"/>
-              <w:spacing w:before="100" w:beforeAutospacing="1"/>
-              <w:ind w:left="720"/>
-              <w:rPr>
-                <w:rFonts w:ascii="Times New Roman" w:eastAsia="Times New Roman" w:hAnsi="Times New Roman" w:cs="Times New Roman"/>
-                <w:color w:val="1F1F1F"/>
-                <w:kern w:val="0"/>
-                <w:sz w:val="28"/>
-                <w:szCs w:val="28"/>
-                <w:lang w:eastAsia="es-MX"/>
-                <w14:ligatures w14:val="none"/>
-              </w:rPr>
-            </w:pPr>
-          </w:p>
-          <w:p>
-            <w:pPr>
-              <w:rPr>
-                <w:rFonts w:ascii="Times New Roman" w:hAnsi="Times New Roman" w:cs="Times New Roman"/>
-                <w:b/>
-                <w:bCs/>
-                <w:sz w:val="28"/>
-                <w:szCs w:val="28"/>
-              </w:rPr>
-            </w:pPr>
-          </w:p>
-          <w:p>
-            <w:pPr>
               <w:spacing w:after="240"/>
               <w:rPr>
                 <w:rFonts w:ascii="Times New Roman" w:eastAsia="Aptos" w:hAnsi="Times New Roman" w:cs="Times New Roman"/>
@@ -5719,7 +5715,28 @@
                 <w:szCs w:val="28"/>
               </w:rPr>
             </w:pPr>
-            <w:r>
+          </w:p>
+          <w:p>
+            <w:pPr>
+              <w:spacing w:after="240"/>
+              <w:rPr>
+                <w:rFonts w:ascii="Times New Roman" w:eastAsia="Aptos" w:hAnsi="Times New Roman" w:cs="Times New Roman"/>
+                <w:sz w:val="28"/>
+                <w:szCs w:val="28"/>
+              </w:rPr>
+            </w:pPr>
+          </w:p>
+          <w:p>
+            <w:pPr>
+              <w:spacing w:after="240"/>
+              <w:rPr>
+                <w:rFonts w:ascii="Times New Roman" w:eastAsia="Aptos" w:hAnsi="Times New Roman" w:cs="Times New Roman"/>
+                <w:sz w:val="28"/>
+                <w:szCs w:val="28"/>
+              </w:rPr>
+            </w:pPr>
+            <w:r>
+              <w:lastRenderedPageBreak/>
               <w:drawing>
                 <wp:anchor distT="0" distB="0" distL="114300" distR="114300" simplePos="0" relativeHeight="251658241" behindDoc="0" locked="0" layoutInCell="1" allowOverlap="1" wp14:anchorId="515563DA" wp14:editId="4CD3ED2E">
                   <wp:simplePos x="0" y="0"/>
@@ -5744,7 +5761,7 @@
                           <pic:cNvPicPr/>
                         </pic:nvPicPr>
                         <pic:blipFill>
-                          <a:blip r:embed="rId12">
+                          <a:blip r:embed="rId13">
                             <a:extLst>
                               <a:ext uri="{28A0092B-C50C-407E-A947-70E740481C1C}">
                                 <a14:useLocalDpi xmlns:a14="http://schemas.microsoft.com/office/drawing/2010/main" val="0"/>
@@ -5847,7 +5864,7 @@
                 <w:szCs w:val="28"/>
               </w:rPr>
               <w:drawing>
-                <wp:anchor distT="0" distB="0" distL="114300" distR="114300" simplePos="0" relativeHeight="251658242" behindDoc="0" locked="0" layoutInCell="1" allowOverlap="1" wp14:anchorId="113F2E7F" wp14:editId="4B1DB0FB">
+                <wp:anchor distT="0" distB="0" distL="114300" distR="114300" simplePos="0" relativeHeight="251658242" behindDoc="0" locked="0" layoutInCell="1" allowOverlap="1" wp14:anchorId="113F2E7F" wp14:editId="469530BE">
                   <wp:simplePos x="0" y="0"/>
                   <wp:positionH relativeFrom="column">
                     <wp:posOffset>-19685</wp:posOffset>
@@ -5870,7 +5887,7 @@
                           <pic:cNvPicPr/>
                         </pic:nvPicPr>
                         <pic:blipFill>
-                          <a:blip r:embed="rId13" cstate="print">
+                          <a:blip r:embed="rId14" cstate="print">
                             <a:extLst>
                               <a:ext uri="{28A0092B-C50C-407E-A947-70E740481C1C}">
                                 <a14:useLocalDpi xmlns:a14="http://schemas.microsoft.com/office/drawing/2010/main" val="0"/>
@@ -5987,7 +6004,7 @@
                           <pic:cNvPicPr/>
                         </pic:nvPicPr>
                         <pic:blipFill>
-                          <a:blip r:embed="rId14">
+                          <a:blip r:embed="rId15">
                             <a:extLst>
                               <a:ext uri="{28A0092B-C50C-407E-A947-70E740481C1C}">
                                 <a14:useLocalDpi xmlns:a14="http://schemas.microsoft.com/office/drawing/2010/main" val="0"/>
@@ -6223,6 +6240,7 @@
                 <w:sz w:val="28"/>
                 <w:szCs w:val="28"/>
               </w:rPr>
+              <w:lastRenderedPageBreak/>
               <w:drawing>
                 <wp:anchor distT="0" distB="0" distL="114300" distR="114300" simplePos="0" relativeHeight="251658244" behindDoc="0" locked="0" layoutInCell="1" allowOverlap="1" wp14:anchorId="05B79B9C" wp14:editId="5212D0E0">
                   <wp:simplePos x="0" y="0"/>
@@ -6247,7 +6265,7 @@
                           <pic:cNvPicPr/>
                         </pic:nvPicPr>
                         <pic:blipFill>
-                          <a:blip r:embed="rId15">
+                          <a:blip r:embed="rId16">
                             <a:extLst>
                               <a:ext uri="{28A0092B-C50C-407E-A947-70E740481C1C}">
                                 <a14:useLocalDpi xmlns:a14="http://schemas.microsoft.com/office/drawing/2010/main" val="0"/>
@@ -6369,7 +6387,7 @@
                           <pic:cNvPicPr/>
                         </pic:nvPicPr>
                         <pic:blipFill>
-                          <a:blip r:embed="rId16">
+                          <a:blip r:embed="rId17">
                             <a:extLst>
                               <a:ext uri="{28A0092B-C50C-407E-A947-70E740481C1C}">
                                 <a14:useLocalDpi xmlns:a14="http://schemas.microsoft.com/office/drawing/2010/main" val="0"/>
@@ -6545,7 +6563,7 @@
                           <pic:cNvPicPr/>
                         </pic:nvPicPr>
                         <pic:blipFill>
-                          <a:blip r:embed="rId17">
+                          <a:blip r:embed="rId18">
                             <a:extLst>
                               <a:ext uri="{28A0092B-C50C-407E-A947-70E740481C1C}">
                                 <a14:useLocalDpi xmlns:a14="http://schemas.microsoft.com/office/drawing/2010/main" val="0"/>
@@ -6770,6 +6788,118 @@
               </w:rPr>
             </w:pPr>
           </w:p>
+          <w:p>
+            <w:pPr>
+              <w:rPr>
+                <w:rFonts w:ascii="Times New Roman" w:hAnsi="Times New Roman" w:cs="Times New Roman"/>
+                <w:sz w:val="28"/>
+                <w:szCs w:val="28"/>
+              </w:rPr>
+            </w:pPr>
+          </w:p>
+          <w:p>
+            <w:pPr>
+              <w:rPr>
+                <w:rFonts w:ascii="Times New Roman" w:hAnsi="Times New Roman" w:cs="Times New Roman"/>
+                <w:sz w:val="28"/>
+                <w:szCs w:val="28"/>
+              </w:rPr>
+            </w:pPr>
+            <w:r>
+              <w:rPr>
+                <w:rFonts w:ascii="Times New Roman" w:hAnsi="Times New Roman" w:cs="Times New Roman"/>
+                <w:sz w:val="28"/>
+                <w:szCs w:val="28"/>
+              </w:rPr>
+              <w:lastRenderedPageBreak/>
+              <w:drawing>
+                <wp:inline distT="0" distB="0" distL="0" distR="0" wp14:anchorId="2A7B7FA3" wp14:editId="334323EA">
+                  <wp:extent cx="5612130" cy="1266825"/>
+                  <wp:effectExtent l="0" t="0" r="7620" b="9525"/>
+                  <wp:docPr id="2100252553" name="Imagen 1"/>
+                  <wp:cNvGraphicFramePr>
+                    <a:graphicFrameLocks xmlns:a="http://schemas.openxmlformats.org/drawingml/2006/main" noChangeAspect="1"/>
+                  </wp:cNvGraphicFramePr>
+                  <a:graphic xmlns:a="http://schemas.openxmlformats.org/drawingml/2006/main">
+                    <a:graphicData uri="http://schemas.openxmlformats.org/drawingml/2006/picture">
+                      <pic:pic xmlns:pic="http://schemas.openxmlformats.org/drawingml/2006/picture">
+                        <pic:nvPicPr>
+                          <pic:cNvPr id="2100252553" name=""/>
+                          <pic:cNvPicPr/>
+                        </pic:nvPicPr>
+                        <pic:blipFill>
+                          <a:blip r:embed="rId19"/>
+                          <a:stretch>
+                            <a:fillRect/>
+                          </a:stretch>
+                        </pic:blipFill>
+                        <pic:spPr>
+                          <a:xfrm>
+                            <a:off x="0" y="0"/>
+                            <a:ext cx="5612130" cy="1266825"/>
+                          </a:xfrm>
+                          <a:prstGeom prst="rect">
+                            <a:avLst/>
+                          </a:prstGeom>
+                        </pic:spPr>
+                      </pic:pic>
+                    </a:graphicData>
+                  </a:graphic>
+                </wp:inline>
+              </w:drawing>
+            </w:r>
+          </w:p>
+          <w:p>
+            <w:pPr>
+              <w:rPr>
+                <w:rFonts w:ascii="Times New Roman" w:hAnsi="Times New Roman" w:cs="Times New Roman"/>
+                <w:sz w:val="28"/>
+                <w:szCs w:val="28"/>
+              </w:rPr>
+            </w:pPr>
+            <w:r>
+              <w:rPr>
+                <w:rFonts w:ascii="Times New Roman" w:hAnsi="Times New Roman" w:cs="Times New Roman"/>
+                <w:sz w:val="28"/>
+                <w:szCs w:val="28"/>
+              </w:rPr>
+              <w:drawing>
+                <wp:inline distT="0" distB="0" distL="0" distR="0" wp14:anchorId="69076ADD" wp14:editId="751B4C18">
+                  <wp:extent cx="5612130" cy="1250315"/>
+                  <wp:effectExtent l="0" t="0" r="7620" b="6985"/>
+                  <wp:docPr id="1782111934" name="Imagen 1"/>
+                  <wp:cNvGraphicFramePr>
+                    <a:graphicFrameLocks xmlns:a="http://schemas.openxmlformats.org/drawingml/2006/main" noChangeAspect="1"/>
+                  </wp:cNvGraphicFramePr>
+                  <a:graphic xmlns:a="http://schemas.openxmlformats.org/drawingml/2006/main">
+                    <a:graphicData uri="http://schemas.openxmlformats.org/drawingml/2006/picture">
+                      <pic:pic xmlns:pic="http://schemas.openxmlformats.org/drawingml/2006/picture">
+                        <pic:nvPicPr>
+                          <pic:cNvPr id="1782111934" name=""/>
+                          <pic:cNvPicPr/>
+                        </pic:nvPicPr>
+                        <pic:blipFill>
+                          <a:blip r:embed="rId20"/>
+                          <a:stretch>
+                            <a:fillRect/>
+                          </a:stretch>
+                        </pic:blipFill>
+                        <pic:spPr>
+                          <a:xfrm>
+                            <a:off x="0" y="0"/>
+                            <a:ext cx="5612130" cy="1250315"/>
+                          </a:xfrm>
+                          <a:prstGeom prst="rect">
+                            <a:avLst/>
+                          </a:prstGeom>
+                        </pic:spPr>
+                      </pic:pic>
+                    </a:graphicData>
+                  </a:graphic>
+                </wp:inline>
+              </w:drawing>
+            </w:r>
+          </w:p>
         </w:tc>
       </w:tr>
       <w:tr>
@@ -7462,7 +7592,18 @@
                 <w:szCs w:val="28"/>
                 <w:lang w:eastAsia="es-MX"/>
               </w:rPr>
-              <w:t xml:space="preserve"> haciendo eficaz esto para el buen funcionamiento del sistema y </w:t>
+              <w:t xml:space="preserve"> </w:t>
+            </w:r>
+            <w:r>
+              <w:rPr>
+                <w:rFonts w:ascii="Times New Roman" w:eastAsiaTheme="minorEastAsia" w:hAnsi="Times New Roman" w:cs="Times New Roman"/>
+                <w:color w:val="000000" w:themeColor="text1"/>
+                <w:sz w:val="28"/>
+                <w:szCs w:val="28"/>
+                <w:lang w:eastAsia="es-MX"/>
+              </w:rPr>
+              <w:lastRenderedPageBreak/>
+              <w:t xml:space="preserve">haciendo eficaz esto para el buen funcionamiento del sistema y </w:t>
             </w:r>
             <w:r>
               <w:rPr>
@@ -7673,7 +7814,6 @@
                 <w:szCs w:val="28"/>
                 <w:lang w:eastAsia="es-MX"/>
               </w:rPr>
-              <w:lastRenderedPageBreak/>
               <w:t xml:space="preserve">4.-Desarrolladores: </w:t>
             </w:r>
             <w:r>
@@ -7820,8 +7960,8 @@
       </w:pPr>
     </w:p>
     <w:sectPr>
-      <w:headerReference w:type="default" r:id="rId18"/>
-      <w:footerReference w:type="default" r:id="rId19"/>
+      <w:headerReference w:type="default" r:id="rId21"/>
+      <w:footerReference w:type="default" r:id="rId22"/>
       <w:pgSz w:w="12240" w:h="15840"/>
       <w:pgMar w:top="1417" w:right="1701" w:bottom="1417" w:left="1701" w:header="708" w:footer="708" w:gutter="0"/>
       <w:cols w:space="708"/>
@@ -8019,11 +8159,7 @@
 
 <file path=word/intelligence2.xml><?xml version="1.0" encoding="utf-8"?>
 <int2:intelligence xmlns:int2="http://schemas.microsoft.com/office/intelligence/2020/intelligence" xmlns:oel="http://schemas.microsoft.com/office/2019/extlst">
-  <int2:observations>
-    <int2:bookmark int2:bookmarkName="_Int_vE5pdizR" int2:invalidationBookmarkName="" int2:hashCode="Je+1EafcaGLD2m" int2:id="GGt8cYMa">
-      <int2:state int2:value="Rejected" int2:type="AugLoop_Text_Critique"/>
-    </int2:bookmark>
-  </int2:observations>
+  <int2:observations/>
   <int2:intelligenceSettings/>
   <int2:onDemandWorkflows/>
 </int2:intelligence>
@@ -13990,19 +14126,23 @@
 </FormTemplates>
 </file>
 
+<file path=customXml/item4.xml><?xml version="1.0" encoding="utf-8"?>
+<b:Sources xmlns:b="http://schemas.openxmlformats.org/officeDocument/2006/bibliography" xmlns="http://schemas.openxmlformats.org/officeDocument/2006/bibliography" SelectedStyle="\APASixthEditionOfficeOnline.xsl" StyleName="APA" Version="6"/>
+</file>
+
 <file path=customXml/itemProps1.xml><?xml version="1.0" encoding="utf-8"?>
 <ds:datastoreItem xmlns:ds="http://schemas.openxmlformats.org/officeDocument/2006/customXml" ds:itemID="{91D82C47-DFBD-4884-8F7B-4736D1C9E23F}">
   <ds:schemaRefs>
+    <ds:schemaRef ds:uri="http://purl.org/dc/dcmitype/"/>
+    <ds:schemaRef ds:uri="http://schemas.openxmlformats.org/package/2006/metadata/core-properties"/>
+    <ds:schemaRef ds:uri="http://purl.org/dc/elements/1.1/"/>
     <ds:schemaRef ds:uri="http://schemas.microsoft.com/office/2006/documentManagement/types"/>
+    <ds:schemaRef ds:uri="http://schemas.microsoft.com/office/infopath/2007/PartnerControls"/>
     <ds:schemaRef ds:uri="http://www.w3.org/XML/1998/namespace"/>
-    <ds:schemaRef ds:uri="http://purl.org/dc/elements/1.1/"/>
+    <ds:schemaRef ds:uri="b60bae8d-7a30-4a38-9d75-1128c08dcd6b"/>
     <ds:schemaRef ds:uri="http://purl.org/dc/terms/"/>
-    <ds:schemaRef ds:uri="http://purl.org/dc/dcmitype/"/>
+    <ds:schemaRef ds:uri="815668d7-ab67-41ef-a00b-ea40e3f46497"/>
     <ds:schemaRef ds:uri="http://schemas.microsoft.com/office/2006/metadata/properties"/>
-    <ds:schemaRef ds:uri="b60bae8d-7a30-4a38-9d75-1128c08dcd6b"/>
-    <ds:schemaRef ds:uri="http://schemas.microsoft.com/office/infopath/2007/PartnerControls"/>
-    <ds:schemaRef ds:uri="http://schemas.openxmlformats.org/package/2006/metadata/core-properties"/>
-    <ds:schemaRef ds:uri="815668d7-ab67-41ef-a00b-ea40e3f46497"/>
   </ds:schemaRefs>
 </ds:datastoreItem>
 </file>
@@ -14032,4 +14172,12 @@
     <ds:schemaRef ds:uri="http://schemas.microsoft.com/sharepoint/v3/contenttype/forms"/>
   </ds:schemaRefs>
 </ds:datastoreItem>
+</file>
+
+<file path=customXml/itemProps4.xml><?xml version="1.0" encoding="utf-8"?>
+<ds:datastoreItem xmlns:ds="http://schemas.openxmlformats.org/officeDocument/2006/customXml" ds:itemID="{5A08D7DC-843C-423A-9F47-73A580E5E942}">
+  <ds:schemaRefs>
+    <ds:schemaRef ds:uri="http://schemas.openxmlformats.org/officeDocument/2006/bibliography"/>
+  </ds:schemaRefs>
+</ds:datastoreItem>
 </file>
</xml_diff>